<commit_message>
fix minor formatting issues
</commit_message>
<xml_diff>
--- a/moderne-softwareentwicklung-wise-24/Übung 3/moderne-softwareentwicklung-wise-24-uebung-03-gruppe-1.docx
+++ b/moderne-softwareentwicklung-wise-24/Übung 3/moderne-softwareentwicklung-wise-24-uebung-03-gruppe-1.docx
@@ -312,7 +312,7 @@
       </w:pPr>
       <w:r>
         <w:drawing>
-          <wp:inline wp14:editId="2E090A3F" wp14:anchorId="44FAC2B9">
+          <wp:inline wp14:editId="06580DE9" wp14:anchorId="44FAC2B9">
             <wp:extent cx="5762626" cy="4362450"/>
             <wp:effectExtent l="0" t="0" r="0" b="0"/>
             <wp:docPr id="1216455995" name="" title=""/>
@@ -327,7 +327,7 @@
                     <pic:cNvPicPr/>
                   </pic:nvPicPr>
                   <pic:blipFill>
-                    <a:blip r:embed="Rac08e1914493400b">
+                    <a:blip r:embed="Raf1576a5cc2b4e2f">
                       <a:extLst>
                         <a:ext xmlns:a="http://schemas.openxmlformats.org/drawingml/2006/main" uri="{28A0092B-C50C-407E-A947-70E740481C1C}">
                           <a14:useLocalDpi val="0"/>
@@ -380,7 +380,7 @@
         </w:rPr>
         <w:t xml:space="preserve">Auszug aus </w:t>
       </w:r>
-      <w:hyperlink w:anchor="room=61ced5db800bda921629,Pr1lrzHT7A7dIUl5ZnzgnQ" r:id="R50ef2483138c4372">
+      <w:hyperlink w:anchor="room=61ced5db800bda921629,Pr1lrzHT7A7dIUl5ZnzgnQ" r:id="Rd9046f1069a74dbb">
         <w:r>
           <w:rPr>
             <w:rStyle w:val="Hyperlink"/>
@@ -515,7 +515,7 @@
         </w:rPr>
         <w:t xml:space="preserve"> überführt, und dabei die Strukturierung nach dem </w:t>
       </w:r>
-      <w:hyperlink r:id="R4a46e5e25e034a9e">
+      <w:hyperlink r:id="R64ea07f4517d4caf">
         <w:r>
           <w:rPr>
             <w:rStyle w:val="Hyperlink"/>
@@ -694,7 +694,7 @@
       </w:pPr>
       <w:r>
         <w:drawing>
-          <wp:inline wp14:editId="55E13071" wp14:anchorId="04D681D8">
+          <wp:inline wp14:editId="7ACDDA7F" wp14:anchorId="04D681D8">
             <wp:extent cx="6429376" cy="2582377"/>
             <wp:effectExtent l="0" t="0" r="0" b="0"/>
             <wp:docPr id="498372333" name="" title=""/>
@@ -709,7 +709,7 @@
                     <pic:cNvPicPr/>
                   </pic:nvPicPr>
                   <pic:blipFill>
-                    <a:blip r:embed="R03ef5bc05a88429c">
+                    <a:blip r:embed="R07cae20ce34b4144">
                       <a:extLst>
                         <a:ext xmlns:a="http://schemas.openxmlformats.org/drawingml/2006/main" uri="{28A0092B-C50C-407E-A947-70E740481C1C}">
                           <a14:useLocalDpi val="0"/>
@@ -761,7 +761,7 @@
         </w:rPr>
         <w:t xml:space="preserve">Auszug aus </w:t>
       </w:r>
-      <w:hyperlink w:anchor="room=61ced5db800bda921629,Pr1lrzHT7A7dIUl5ZnzgnQ" r:id="R6c429b1c17424e0a">
+      <w:hyperlink w:anchor="room=61ced5db800bda921629,Pr1lrzHT7A7dIUl5ZnzgnQ" r:id="R06c0cc356e1c4d67">
         <w:r>
           <w:rPr>
             <w:rStyle w:val="Hyperlink"/>
@@ -962,7 +962,7 @@
       </w:pPr>
       <w:r>
         <w:drawing>
-          <wp:inline wp14:editId="4C61AE4D" wp14:anchorId="0F8EC9E5">
+          <wp:inline wp14:editId="5C33CEA9" wp14:anchorId="0F8EC9E5">
             <wp:extent cx="5575275" cy="4091606"/>
             <wp:effectExtent l="0" t="0" r="0" b="0"/>
             <wp:docPr id="530663723" name="" title=""/>
@@ -977,7 +977,7 @@
                     <pic:cNvPicPr/>
                   </pic:nvPicPr>
                   <pic:blipFill>
-                    <a:blip r:embed="R62675c2b28594d8b">
+                    <a:blip r:embed="R4d56b4bfb2364168">
                       <a:extLst>
                         <a:ext xmlns:a="http://schemas.openxmlformats.org/drawingml/2006/main" uri="{28A0092B-C50C-407E-A947-70E740481C1C}">
                           <a14:useLocalDpi val="0"/>
@@ -1255,7 +1255,7 @@
       </w:pPr>
       <w:r>
         <w:drawing>
-          <wp:inline wp14:editId="51ECB05F" wp14:anchorId="1EB8C346">
+          <wp:inline wp14:editId="55A1A2F6" wp14:anchorId="1EB8C346">
             <wp:extent cx="5762626" cy="2352675"/>
             <wp:effectExtent l="0" t="0" r="0" b="0"/>
             <wp:docPr id="708119604" name="" title=""/>
@@ -1270,7 +1270,7 @@
                     <pic:cNvPicPr/>
                   </pic:nvPicPr>
                   <pic:blipFill>
-                    <a:blip r:embed="R4c84b02507ee4476">
+                    <a:blip r:embed="Rf607ff13a66f4eb4">
                       <a:extLst>
                         <a:ext xmlns:a="http://schemas.openxmlformats.org/drawingml/2006/main" uri="{28A0092B-C50C-407E-A947-70E740481C1C}">
                           <a14:useLocalDpi val="0"/>
@@ -4504,6 +4504,159 @@
           <w:numId w:val="1"/>
         </w:numPr>
         <w:pBdr>
+          <w:top w:val="nil" w:color="000000" w:sz="0" w:space="0"/>
+          <w:left w:val="nil" w:color="000000" w:sz="0" w:space="0"/>
+          <w:bottom w:val="nil" w:color="000000" w:sz="0" w:space="0"/>
+          <w:right w:val="nil" w:color="000000" w:sz="0" w:space="0"/>
+          <w:between w:val="nil" w:color="000000" w:sz="0" w:space="0"/>
+        </w:pBdr>
+        <w:rPr>
+          <w:i w:val="1"/>
+          <w:iCs w:val="1"/>
+          <w:color w:val="000000"/>
+        </w:rPr>
+      </w:pPr>
+      <w:r>
+        <w:rPr>
+          <w:i w:val="1"/>
+          <w:iCs w:val="1"/>
+          <w:color w:val="000000" w:themeColor="text1" w:themeTint="FF" w:themeShade="FF"/>
+        </w:rPr>
+        <w:t>findBenutzerById(Number id): Benutzer</w:t>
+      </w:r>
+    </w:p>
+    <w:p>
+      <w:pPr>
+        <w:pStyle w:val="Normal1"/>
+        <w:numPr>
+          <w:ilvl w:val="1"/>
+          <w:numId w:val="1"/>
+        </w:numPr>
+        <w:pBdr>
+          <w:top w:val="nil" w:color="000000" w:sz="0" w:space="0"/>
+          <w:left w:val="nil" w:color="000000" w:sz="0" w:space="0"/>
+          <w:bottom w:val="nil" w:color="000000" w:sz="0" w:space="0"/>
+          <w:right w:val="nil" w:color="000000" w:sz="0" w:space="0"/>
+          <w:between w:val="nil" w:color="000000" w:sz="0" w:space="0"/>
+        </w:pBdr>
+        <w:rPr>
+          <w:i w:val="1"/>
+          <w:iCs w:val="1"/>
+          <w:color w:val="000000"/>
+        </w:rPr>
+      </w:pPr>
+      <w:r>
+        <w:rPr>
+          <w:i w:val="1"/>
+          <w:iCs w:val="1"/>
+          <w:color w:val="000000" w:themeColor="text1" w:themeTint="FF" w:themeShade="FF"/>
+        </w:rPr>
+        <w:t>f</w:t>
+      </w:r>
+      <w:r>
+        <w:rPr>
+          <w:i w:val="1"/>
+          <w:iCs w:val="1"/>
+          <w:color w:val="000000" w:themeColor="text1" w:themeTint="FF" w:themeShade="FF"/>
+        </w:rPr>
+        <w:t>indBenutzerByName</w:t>
+      </w:r>
+      <w:r>
+        <w:rPr>
+          <w:i w:val="1"/>
+          <w:iCs w:val="1"/>
+          <w:color w:val="000000" w:themeColor="text1" w:themeTint="FF" w:themeShade="FF"/>
+        </w:rPr>
+        <w:t xml:space="preserve">(String </w:t>
+      </w:r>
+      <w:r>
+        <w:rPr>
+          <w:i w:val="1"/>
+          <w:iCs w:val="1"/>
+          <w:color w:val="000000" w:themeColor="text1" w:themeTint="FF" w:themeShade="FF"/>
+        </w:rPr>
+        <w:t>name</w:t>
+      </w:r>
+      <w:r>
+        <w:rPr>
+          <w:i w:val="1"/>
+          <w:iCs w:val="1"/>
+          <w:color w:val="000000" w:themeColor="text1" w:themeTint="FF" w:themeShade="FF"/>
+        </w:rPr>
+        <w:t xml:space="preserve">): </w:t>
+      </w:r>
+      <w:r>
+        <w:rPr>
+          <w:i w:val="1"/>
+          <w:iCs w:val="1"/>
+          <w:color w:val="000000" w:themeColor="text1" w:themeTint="FF" w:themeShade="FF"/>
+        </w:rPr>
+        <w:t>Benutzer[</w:t>
+      </w:r>
+      <w:r>
+        <w:rPr>
+          <w:i w:val="1"/>
+          <w:iCs w:val="1"/>
+          <w:color w:val="000000" w:themeColor="text1" w:themeTint="FF" w:themeShade="FF"/>
+        </w:rPr>
+        <w:t>]</w:t>
+      </w:r>
+    </w:p>
+    <w:p>
+      <w:pPr>
+        <w:pStyle w:val="Normal1"/>
+        <w:numPr>
+          <w:ilvl w:val="1"/>
+          <w:numId w:val="1"/>
+        </w:numPr>
+        <w:pBdr>
+          <w:top w:val="nil" w:color="000000" w:sz="0" w:space="0"/>
+          <w:left w:val="nil" w:color="000000" w:sz="0" w:space="0"/>
+          <w:bottom w:val="nil" w:color="000000" w:sz="0" w:space="0"/>
+          <w:right w:val="nil" w:color="000000" w:sz="0" w:space="0"/>
+          <w:between w:val="nil" w:color="000000" w:sz="0" w:space="0"/>
+        </w:pBdr>
+        <w:rPr>
+          <w:i w:val="1"/>
+          <w:iCs w:val="1"/>
+          <w:color w:val="000000" w:themeColor="text1" w:themeTint="FF" w:themeShade="FF"/>
+        </w:rPr>
+      </w:pPr>
+      <w:r>
+        <w:rPr>
+          <w:i w:val="1"/>
+          <w:iCs w:val="1"/>
+          <w:color w:val="000000" w:themeColor="text1" w:themeTint="FF" w:themeShade="FF"/>
+        </w:rPr>
+        <w:t>saveBenutzer(Benutzer: benutzer): void</w:t>
+      </w:r>
+    </w:p>
+    <w:p>
+      <w:pPr>
+        <w:pStyle w:val="Normal1"/>
+        <w:pBdr>
+          <w:top w:val="nil" w:color="000000" w:sz="0" w:space="0"/>
+          <w:left w:val="nil" w:color="000000" w:sz="0" w:space="0"/>
+          <w:bottom w:val="nil" w:color="000000" w:sz="0" w:space="0"/>
+          <w:right w:val="nil" w:color="000000" w:sz="0" w:space="0"/>
+          <w:between w:val="nil" w:color="000000" w:sz="0" w:space="0"/>
+        </w:pBdr>
+        <w:ind w:left="0"/>
+        <w:rPr>
+          <w:i w:val="1"/>
+          <w:iCs w:val="1"/>
+          <w:color w:val="000000" w:themeColor="text1" w:themeTint="FF" w:themeShade="FF"/>
+        </w:rPr>
+      </w:pPr>
+    </w:p>
+    <w:p>
+      <w:pPr>
+        <w:pStyle w:val="Normal1"/>
+        <w:numPr>
+          <w:ilvl w:val="0"/>
+          <w:numId w:val="1"/>
+        </w:numPr>
+        <w:pBdr>
           <w:top w:val="nil"/>
           <w:left w:val="nil"/>
           <w:bottom w:val="nil"/>
@@ -4511,16 +4664,270 @@
           <w:between w:val="nil"/>
         </w:pBdr>
         <w:rPr>
-          <w:i/>
+          <w:b/>
           <w:color w:val="000000"/>
         </w:rPr>
       </w:pPr>
       <w:r>
         <w:rPr>
-          <w:i/>
+          <w:b/>
           <w:color w:val="000000"/>
         </w:rPr>
-        <w:t>findBenutzerById(Number id): Benutzer</w:t>
+        <w:t>AuthentifizierungsRepository</w:t>
+      </w:r>
+    </w:p>
+    <w:p>
+      <w:pPr>
+        <w:pStyle w:val="Normal1"/>
+        <w:numPr>
+          <w:ilvl w:val="1"/>
+          <w:numId w:val="1"/>
+        </w:numPr>
+        <w:pBdr>
+          <w:top w:val="nil" w:color="000000" w:sz="0" w:space="0"/>
+          <w:left w:val="nil" w:color="000000" w:sz="0" w:space="0"/>
+          <w:bottom w:val="nil" w:color="000000" w:sz="0" w:space="0"/>
+          <w:right w:val="nil" w:color="000000" w:sz="0" w:space="0"/>
+          <w:between w:val="nil" w:color="000000" w:sz="0" w:space="0"/>
+        </w:pBdr>
+        <w:rPr>
+          <w:i w:val="1"/>
+          <w:iCs w:val="1"/>
+          <w:color w:val="000000"/>
+        </w:rPr>
+      </w:pPr>
+      <w:r>
+        <w:rPr>
+          <w:i w:val="1"/>
+          <w:iCs w:val="1"/>
+          <w:color w:val="000000" w:themeColor="text1" w:themeTint="FF" w:themeShade="FF"/>
+        </w:rPr>
+        <w:t>tokenValidation(String token): Boolean</w:t>
+      </w:r>
+    </w:p>
+    <w:p>
+      <w:pPr>
+        <w:pStyle w:val="Normal1"/>
+        <w:numPr>
+          <w:ilvl w:val="1"/>
+          <w:numId w:val="1"/>
+        </w:numPr>
+        <w:pBdr>
+          <w:top w:val="nil" w:color="000000" w:sz="0" w:space="0"/>
+          <w:left w:val="nil" w:color="000000" w:sz="0" w:space="0"/>
+          <w:bottom w:val="nil" w:color="000000" w:sz="0" w:space="0"/>
+          <w:right w:val="nil" w:color="000000" w:sz="0" w:space="0"/>
+          <w:between w:val="nil" w:color="000000" w:sz="0" w:space="0"/>
+        </w:pBdr>
+        <w:rPr>
+          <w:i w:val="1"/>
+          <w:iCs w:val="1"/>
+          <w:color w:val="000000"/>
+        </w:rPr>
+      </w:pPr>
+      <w:r>
+        <w:rPr>
+          <w:i w:val="1"/>
+          <w:iCs w:val="1"/>
+          <w:color w:val="000000" w:themeColor="text1" w:themeTint="FF" w:themeShade="FF"/>
+        </w:rPr>
+        <w:t>benutzerAnmeldung(String email, String passwort, String Rolle): string</w:t>
+      </w:r>
+    </w:p>
+    <w:p>
+      <w:pPr>
+        <w:pStyle w:val="Normal1"/>
+        <w:numPr>
+          <w:ilvl w:val="1"/>
+          <w:numId w:val="1"/>
+        </w:numPr>
+        <w:pBdr>
+          <w:top w:val="nil" w:color="000000" w:sz="0" w:space="0"/>
+          <w:left w:val="nil" w:color="000000" w:sz="0" w:space="0"/>
+          <w:bottom w:val="nil" w:color="000000" w:sz="0" w:space="0"/>
+          <w:right w:val="nil" w:color="000000" w:sz="0" w:space="0"/>
+          <w:between w:val="nil" w:color="000000" w:sz="0" w:space="0"/>
+        </w:pBdr>
+        <w:rPr>
+          <w:i w:val="1"/>
+          <w:iCs w:val="1"/>
+          <w:color w:val="000000"/>
+        </w:rPr>
+      </w:pPr>
+      <w:r>
+        <w:rPr>
+          <w:i w:val="1"/>
+          <w:iCs w:val="1"/>
+          <w:color w:val="000000" w:themeColor="text1" w:themeTint="FF" w:themeShade="FF"/>
+        </w:rPr>
+        <w:t>benutzerRegistrierung</w:t>
+      </w:r>
+      <w:r>
+        <w:rPr>
+          <w:i w:val="1"/>
+          <w:iCs w:val="1"/>
+          <w:color w:val="000000" w:themeColor="text1" w:themeTint="FF" w:themeShade="FF"/>
+        </w:rPr>
+        <w:t xml:space="preserve">(Benutzer: </w:t>
+      </w:r>
+      <w:r>
+        <w:rPr>
+          <w:i w:val="1"/>
+          <w:iCs w:val="1"/>
+          <w:color w:val="000000" w:themeColor="text1" w:themeTint="FF" w:themeShade="FF"/>
+        </w:rPr>
+        <w:t>benutzer</w:t>
+      </w:r>
+      <w:r>
+        <w:rPr>
+          <w:i w:val="1"/>
+          <w:iCs w:val="1"/>
+          <w:color w:val="000000" w:themeColor="text1" w:themeTint="FF" w:themeShade="FF"/>
+        </w:rPr>
+        <w:t xml:space="preserve">): </w:t>
+      </w:r>
+      <w:r>
+        <w:rPr>
+          <w:i w:val="1"/>
+          <w:iCs w:val="1"/>
+          <w:color w:val="000000" w:themeColor="text1" w:themeTint="FF" w:themeShade="FF"/>
+        </w:rPr>
+        <w:t>Number</w:t>
+      </w:r>
+    </w:p>
+    <w:p>
+      <w:pPr>
+        <w:pStyle w:val="Normal1"/>
+        <w:pBdr>
+          <w:top w:val="nil" w:color="000000" w:sz="0" w:space="0"/>
+          <w:left w:val="nil" w:color="000000" w:sz="0" w:space="0"/>
+          <w:bottom w:val="nil" w:color="000000" w:sz="0" w:space="0"/>
+          <w:right w:val="nil" w:color="000000" w:sz="0" w:space="0"/>
+          <w:between w:val="nil" w:color="000000" w:sz="0" w:space="0"/>
+        </w:pBdr>
+        <w:ind w:left="1440"/>
+        <w:rPr>
+          <w:i w:val="1"/>
+          <w:iCs w:val="1"/>
+          <w:color w:val="000000" w:themeColor="text1" w:themeTint="FF" w:themeShade="FF"/>
+        </w:rPr>
+      </w:pPr>
+    </w:p>
+    <w:p>
+      <w:pPr>
+        <w:pStyle w:val="Normal1"/>
+        <w:numPr>
+          <w:ilvl w:val="0"/>
+          <w:numId w:val="1"/>
+        </w:numPr>
+        <w:pBdr>
+          <w:top w:val="nil"/>
+          <w:left w:val="nil"/>
+          <w:bottom w:val="nil"/>
+          <w:right w:val="nil"/>
+          <w:between w:val="nil"/>
+        </w:pBdr>
+        <w:rPr>
+          <w:b/>
+          <w:color w:val="000000"/>
+        </w:rPr>
+      </w:pPr>
+      <w:r>
+        <w:rPr>
+          <w:b/>
+          <w:color w:val="000000"/>
+        </w:rPr>
+        <w:t>BeschwerdeRepository</w:t>
+      </w:r>
+    </w:p>
+    <w:p>
+      <w:pPr>
+        <w:pStyle w:val="Normal1"/>
+        <w:numPr>
+          <w:ilvl w:val="1"/>
+          <w:numId w:val="1"/>
+        </w:numPr>
+        <w:pBdr>
+          <w:top w:val="nil" w:color="000000" w:sz="0" w:space="0"/>
+          <w:left w:val="nil" w:color="000000" w:sz="0" w:space="0"/>
+          <w:bottom w:val="nil" w:color="000000" w:sz="0" w:space="0"/>
+          <w:right w:val="nil" w:color="000000" w:sz="0" w:space="0"/>
+          <w:between w:val="nil" w:color="000000" w:sz="0" w:space="0"/>
+        </w:pBdr>
+        <w:rPr>
+          <w:i w:val="1"/>
+          <w:iCs w:val="1"/>
+          <w:color w:val="000000"/>
+        </w:rPr>
+      </w:pPr>
+      <w:r>
+        <w:rPr>
+          <w:i w:val="1"/>
+          <w:iCs w:val="1"/>
+          <w:color w:val="000000" w:themeColor="text1" w:themeTint="FF" w:themeShade="FF"/>
+        </w:rPr>
+        <w:t>findBeschwerdeById(Number id): Beschwerde</w:t>
+      </w:r>
+    </w:p>
+    <w:p>
+      <w:pPr>
+        <w:pStyle w:val="Normal1"/>
+        <w:numPr>
+          <w:ilvl w:val="1"/>
+          <w:numId w:val="1"/>
+        </w:numPr>
+        <w:pBdr>
+          <w:top w:val="nil" w:color="000000" w:sz="0" w:space="0"/>
+          <w:left w:val="nil" w:color="000000" w:sz="0" w:space="0"/>
+          <w:bottom w:val="nil" w:color="000000" w:sz="0" w:space="0"/>
+          <w:right w:val="nil" w:color="000000" w:sz="0" w:space="0"/>
+          <w:between w:val="nil" w:color="000000" w:sz="0" w:space="0"/>
+        </w:pBdr>
+        <w:rPr>
+          <w:i w:val="1"/>
+          <w:iCs w:val="1"/>
+          <w:color w:val="000000"/>
+        </w:rPr>
+      </w:pPr>
+      <w:r>
+        <w:rPr>
+          <w:i w:val="1"/>
+          <w:iCs w:val="1"/>
+          <w:color w:val="000000" w:themeColor="text1" w:themeTint="FF" w:themeShade="FF"/>
+        </w:rPr>
+        <w:t xml:space="preserve">findBeschwerdeByTitleAndDescription(String </w:t>
+      </w:r>
+      <w:r>
+        <w:rPr>
+          <w:i w:val="1"/>
+          <w:iCs w:val="1"/>
+          <w:color w:val="000000" w:themeColor="text1" w:themeTint="FF" w:themeShade="FF"/>
+        </w:rPr>
+        <w:t>text</w:t>
+      </w:r>
+      <w:r>
+        <w:rPr>
+          <w:i w:val="1"/>
+          <w:iCs w:val="1"/>
+          <w:color w:val="000000" w:themeColor="text1" w:themeTint="FF" w:themeShade="FF"/>
+        </w:rPr>
+        <w:t xml:space="preserve">): </w:t>
+      </w:r>
+      <w:r>
+        <w:rPr>
+          <w:i w:val="1"/>
+          <w:iCs w:val="1"/>
+          <w:color w:val="000000" w:themeColor="text1" w:themeTint="FF" w:themeShade="FF"/>
+        </w:rPr>
+        <w:t>Beschwerde[</w:t>
+      </w:r>
+      <w:r>
+        <w:rPr>
+          <w:i w:val="1"/>
+          <w:iCs w:val="1"/>
+          <w:color w:val="000000" w:themeColor="text1" w:themeTint="FF" w:themeShade="FF"/>
+        </w:rPr>
+        <w:t>]</w:t>
       </w:r>
     </w:p>
     <w:p>
@@ -4540,14 +4947,62 @@
         <w:rPr>
           <w:i/>
           <w:color w:val="000000"/>
-        </w:rPr>
-      </w:pPr>
-      <w:r>
-        <w:rPr>
-          <w:i/>
+          <w:sz w:val="22"/>
+          <w:szCs w:val="22"/>
+        </w:rPr>
+      </w:pPr>
+      <w:r>
+        <w:rPr>
+          <w:i w:val="1"/>
+          <w:iCs w:val="1"/>
+          <w:color w:val="000000" w:themeColor="text1" w:themeTint="FF" w:themeShade="FF"/>
+        </w:rPr>
+        <w:t>saveBeschwerde(Beschwerde beschwerde): void</w:t>
+      </w:r>
+    </w:p>
+    <w:p>
+      <w:pPr>
+        <w:pStyle w:val="Normal1"/>
+        <w:pBdr>
+          <w:top w:val="nil" w:color="000000" w:sz="0" w:space="0"/>
+          <w:left w:val="nil" w:color="000000" w:sz="0" w:space="0"/>
+          <w:bottom w:val="nil" w:color="000000" w:sz="0" w:space="0"/>
+          <w:right w:val="nil" w:color="000000" w:sz="0" w:space="0"/>
+          <w:between w:val="nil" w:color="000000" w:sz="0" w:space="0"/>
+        </w:pBdr>
+        <w:ind w:left="720"/>
+        <w:rPr>
+          <w:b w:val="1"/>
+          <w:bCs w:val="1"/>
+          <w:color w:val="000000" w:themeColor="text1" w:themeTint="FF" w:themeShade="FF"/>
+        </w:rPr>
+      </w:pPr>
+    </w:p>
+    <w:p>
+      <w:pPr>
+        <w:pStyle w:val="Normal1"/>
+        <w:numPr>
+          <w:ilvl w:val="0"/>
+          <w:numId w:val="1"/>
+        </w:numPr>
+        <w:pBdr>
+          <w:top w:val="nil"/>
+          <w:left w:val="nil"/>
+          <w:bottom w:val="nil"/>
+          <w:right w:val="nil"/>
+          <w:between w:val="nil"/>
+        </w:pBdr>
+        <w:rPr>
+          <w:b/>
           <w:color w:val="000000"/>
         </w:rPr>
-        <w:t>indBenutzerByName(String name): Benutzer[]</w:t>
+      </w:pPr>
+      <w:r>
+        <w:rPr>
+          <w:b/>
+          <w:color w:val="000000"/>
+        </w:rPr>
+        <w:t>StatusRepository</w:t>
       </w:r>
     </w:p>
     <w:p>
@@ -4576,44 +5031,16 @@
           <w:iCs w:val="1"/>
           <w:color w:val="000000" w:themeColor="text1" w:themeTint="FF" w:themeShade="FF"/>
         </w:rPr>
-        <w:t>saveBenutzer</w:t>
-      </w:r>
-      <w:r>
-        <w:rPr>
-          <w:i w:val="1"/>
-          <w:iCs w:val="1"/>
-          <w:color w:val="000000" w:themeColor="text1" w:themeTint="FF" w:themeShade="FF"/>
-        </w:rPr>
-        <w:t xml:space="preserve">(Benutzer: </w:t>
-      </w:r>
-      <w:r>
-        <w:rPr>
-          <w:i w:val="1"/>
-          <w:iCs w:val="1"/>
-          <w:color w:val="000000" w:themeColor="text1" w:themeTint="FF" w:themeShade="FF"/>
-        </w:rPr>
-        <w:t>benutzer</w:t>
-      </w:r>
-      <w:r>
-        <w:rPr>
-          <w:i w:val="1"/>
-          <w:iCs w:val="1"/>
-          <w:color w:val="000000" w:themeColor="text1" w:themeTint="FF" w:themeShade="FF"/>
-        </w:rPr>
-        <w:t xml:space="preserve">): </w:t>
-      </w:r>
-      <w:r>
-        <w:rPr>
-          <w:i w:val="1"/>
-          <w:iCs w:val="1"/>
-          <w:color w:val="000000" w:themeColor="text1" w:themeTint="FF" w:themeShade="FF"/>
-        </w:rPr>
-        <w:t>void</w:t>
-      </w:r>
-    </w:p>
-    <w:p>
-      <w:pPr>
-        <w:pStyle w:val="Normal1"/>
+        <w:t>findCurrentStatus(Number beschwerdeId): string</w:t>
+      </w:r>
+    </w:p>
+    <w:p>
+      <w:pPr>
+        <w:pStyle w:val="Normal1"/>
+        <w:numPr>
+          <w:ilvl w:val="1"/>
+          <w:numId w:val="1"/>
+        </w:numPr>
         <w:pBdr>
           <w:top w:val="nil" w:color="000000" w:sz="0" w:space="0"/>
           <w:left w:val="nil" w:color="000000" w:sz="0" w:space="0"/>
@@ -4621,418 +5048,20 @@
           <w:right w:val="nil" w:color="000000" w:sz="0" w:space="0"/>
           <w:between w:val="nil" w:color="000000" w:sz="0" w:space="0"/>
         </w:pBdr>
-        <w:ind w:left="1440"/>
+        <w:spacing w:after="240"/>
+        <w:rPr>
+          <w:i w:val="1"/>
+          <w:iCs w:val="1"/>
+          <w:color w:val="000000"/>
+          <w:lang w:val="en-US"/>
+        </w:rPr>
+      </w:pPr>
+      <w:r>
         <w:rPr>
           <w:i w:val="1"/>
           <w:iCs w:val="1"/>
           <w:color w:val="000000" w:themeColor="text1" w:themeTint="FF" w:themeShade="FF"/>
-        </w:rPr>
-      </w:pPr>
-    </w:p>
-    <w:p>
-      <w:pPr>
-        <w:pStyle w:val="Normal1"/>
-        <w:pBdr>
-          <w:top w:val="nil" w:color="000000" w:sz="0" w:space="0"/>
-          <w:left w:val="nil" w:color="000000" w:sz="0" w:space="0"/>
-          <w:bottom w:val="nil" w:color="000000" w:sz="0" w:space="0"/>
-          <w:right w:val="nil" w:color="000000" w:sz="0" w:space="0"/>
-          <w:between w:val="nil" w:color="000000" w:sz="0" w:space="0"/>
-        </w:pBdr>
-        <w:ind w:left="1440"/>
-        <w:rPr>
-          <w:i w:val="1"/>
-          <w:iCs w:val="1"/>
-          <w:color w:val="000000" w:themeColor="text1" w:themeTint="FF" w:themeShade="FF"/>
-        </w:rPr>
-      </w:pPr>
-    </w:p>
-    <w:p>
-      <w:pPr>
-        <w:pStyle w:val="Normal1"/>
-        <w:pBdr>
-          <w:top w:val="nil" w:color="000000" w:sz="0" w:space="0"/>
-          <w:left w:val="nil" w:color="000000" w:sz="0" w:space="0"/>
-          <w:bottom w:val="nil" w:color="000000" w:sz="0" w:space="0"/>
-          <w:right w:val="nil" w:color="000000" w:sz="0" w:space="0"/>
-          <w:between w:val="nil" w:color="000000" w:sz="0" w:space="0"/>
-        </w:pBdr>
-        <w:ind w:left="1440"/>
-        <w:rPr>
-          <w:i w:val="1"/>
-          <w:iCs w:val="1"/>
-          <w:color w:val="000000" w:themeColor="text1" w:themeTint="FF" w:themeShade="FF"/>
-        </w:rPr>
-      </w:pPr>
-    </w:p>
-    <w:p>
-      <w:pPr>
-        <w:pStyle w:val="Normal1"/>
-        <w:pBdr>
-          <w:top w:val="nil" w:color="000000" w:sz="0" w:space="0"/>
-          <w:left w:val="nil" w:color="000000" w:sz="0" w:space="0"/>
-          <w:bottom w:val="nil" w:color="000000" w:sz="0" w:space="0"/>
-          <w:right w:val="nil" w:color="000000" w:sz="0" w:space="0"/>
-          <w:between w:val="nil" w:color="000000" w:sz="0" w:space="0"/>
-        </w:pBdr>
-        <w:ind w:left="1440"/>
-        <w:rPr>
-          <w:i w:val="1"/>
-          <w:iCs w:val="1"/>
-          <w:color w:val="000000" w:themeColor="text1" w:themeTint="FF" w:themeShade="FF"/>
-        </w:rPr>
-      </w:pPr>
-    </w:p>
-    <w:p>
-      <w:pPr>
-        <w:pStyle w:val="Normal1"/>
-        <w:pBdr>
-          <w:top w:val="nil" w:color="000000" w:sz="0" w:space="0"/>
-          <w:left w:val="nil" w:color="000000" w:sz="0" w:space="0"/>
-          <w:bottom w:val="nil" w:color="000000" w:sz="0" w:space="0"/>
-          <w:right w:val="nil" w:color="000000" w:sz="0" w:space="0"/>
-          <w:between w:val="nil" w:color="000000" w:sz="0" w:space="0"/>
-        </w:pBdr>
-        <w:ind w:left="1440"/>
-        <w:rPr>
-          <w:i w:val="1"/>
-          <w:iCs w:val="1"/>
-          <w:color w:val="000000" w:themeColor="text1" w:themeTint="FF" w:themeShade="FF"/>
-        </w:rPr>
-      </w:pPr>
-    </w:p>
-    <w:p>
-      <w:pPr>
-        <w:pStyle w:val="Normal1"/>
-        <w:pBdr>
-          <w:top w:val="nil" w:color="000000" w:sz="0" w:space="0"/>
-          <w:left w:val="nil" w:color="000000" w:sz="0" w:space="0"/>
-          <w:bottom w:val="nil" w:color="000000" w:sz="0" w:space="0"/>
-          <w:right w:val="nil" w:color="000000" w:sz="0" w:space="0"/>
-          <w:between w:val="nil" w:color="000000" w:sz="0" w:space="0"/>
-        </w:pBdr>
-        <w:ind w:left="1440"/>
-        <w:rPr>
-          <w:i w:val="1"/>
-          <w:iCs w:val="1"/>
-          <w:color w:val="000000" w:themeColor="text1" w:themeTint="FF" w:themeShade="FF"/>
-        </w:rPr>
-      </w:pPr>
-    </w:p>
-    <w:p>
-      <w:pPr>
-        <w:pStyle w:val="Normal1"/>
-        <w:pBdr>
-          <w:top w:val="nil" w:color="000000" w:sz="0" w:space="0"/>
-          <w:left w:val="nil" w:color="000000" w:sz="0" w:space="0"/>
-          <w:bottom w:val="nil" w:color="000000" w:sz="0" w:space="0"/>
-          <w:right w:val="nil" w:color="000000" w:sz="0" w:space="0"/>
-          <w:between w:val="nil" w:color="000000" w:sz="0" w:space="0"/>
-        </w:pBdr>
-        <w:ind w:left="1440"/>
-        <w:rPr>
-          <w:i w:val="1"/>
-          <w:iCs w:val="1"/>
-          <w:color w:val="000000" w:themeColor="text1" w:themeTint="FF" w:themeShade="FF"/>
-        </w:rPr>
-      </w:pPr>
-    </w:p>
-    <w:p>
-      <w:pPr>
-        <w:pStyle w:val="Normal1"/>
-        <w:numPr>
-          <w:ilvl w:val="0"/>
-          <w:numId w:val="1"/>
-        </w:numPr>
-        <w:pBdr>
-          <w:top w:val="nil"/>
-          <w:left w:val="nil"/>
-          <w:bottom w:val="nil"/>
-          <w:right w:val="nil"/>
-          <w:between w:val="nil"/>
-        </w:pBdr>
-        <w:rPr>
-          <w:b/>
-          <w:color w:val="000000"/>
-        </w:rPr>
-      </w:pPr>
-      <w:r>
-        <w:rPr>
-          <w:b/>
-          <w:color w:val="000000"/>
-        </w:rPr>
-        <w:t>AuthentifizierungsRepository</w:t>
-      </w:r>
-    </w:p>
-    <w:p>
-      <w:pPr>
-        <w:pStyle w:val="Normal1"/>
-        <w:numPr>
-          <w:ilvl w:val="1"/>
-          <w:numId w:val="1"/>
-        </w:numPr>
-        <w:pBdr>
-          <w:top w:val="nil"/>
-          <w:left w:val="nil"/>
-          <w:bottom w:val="nil"/>
-          <w:right w:val="nil"/>
-          <w:between w:val="nil"/>
-        </w:pBdr>
-        <w:rPr>
-          <w:i/>
-          <w:color w:val="000000"/>
-        </w:rPr>
-      </w:pPr>
-      <w:r>
-        <w:rPr>
-          <w:i/>
-          <w:color w:val="000000"/>
-        </w:rPr>
-        <w:t>tokenValidation(String token): Boolean</w:t>
-      </w:r>
-    </w:p>
-    <w:p>
-      <w:pPr>
-        <w:pStyle w:val="Normal1"/>
-        <w:numPr>
-          <w:ilvl w:val="1"/>
-          <w:numId w:val="1"/>
-        </w:numPr>
-        <w:pBdr>
-          <w:top w:val="nil"/>
-          <w:left w:val="nil"/>
-          <w:bottom w:val="nil"/>
-          <w:right w:val="nil"/>
-          <w:between w:val="nil"/>
-        </w:pBdr>
-        <w:rPr>
-          <w:i/>
-          <w:color w:val="000000"/>
-        </w:rPr>
-      </w:pPr>
-      <w:r>
-        <w:rPr>
-          <w:i/>
-          <w:color w:val="000000"/>
-        </w:rPr>
-        <w:t>benutzerAnmeldung(String email, String passwort, String Rolle): string</w:t>
-      </w:r>
-    </w:p>
-    <w:p>
-      <w:pPr>
-        <w:pStyle w:val="Normal1"/>
-        <w:numPr>
-          <w:ilvl w:val="1"/>
-          <w:numId w:val="1"/>
-        </w:numPr>
-        <w:pBdr>
-          <w:top w:val="nil"/>
-          <w:left w:val="nil"/>
-          <w:bottom w:val="nil"/>
-          <w:right w:val="nil"/>
-          <w:between w:val="nil"/>
-        </w:pBdr>
-        <w:rPr>
-          <w:i/>
-          <w:color w:val="000000"/>
-        </w:rPr>
-      </w:pPr>
-      <w:r>
-        <w:rPr>
-          <w:i/>
-          <w:color w:val="000000"/>
-        </w:rPr>
-        <w:t>benutzerRegistrierung(Benutzer: benutzer): Number</w:t>
-      </w:r>
-    </w:p>
-    <w:p>
-      <w:pPr>
-        <w:pStyle w:val="Normal1"/>
-        <w:numPr>
-          <w:ilvl w:val="0"/>
-          <w:numId w:val="1"/>
-        </w:numPr>
-        <w:pBdr>
-          <w:top w:val="nil"/>
-          <w:left w:val="nil"/>
-          <w:bottom w:val="nil"/>
-          <w:right w:val="nil"/>
-          <w:between w:val="nil"/>
-        </w:pBdr>
-        <w:rPr>
-          <w:b/>
-          <w:color w:val="000000"/>
-        </w:rPr>
-      </w:pPr>
-      <w:r>
-        <w:rPr>
-          <w:b/>
-          <w:color w:val="000000"/>
-        </w:rPr>
-        <w:t>BeschwerdeRepository</w:t>
-      </w:r>
-    </w:p>
-    <w:p>
-      <w:pPr>
-        <w:pStyle w:val="Normal1"/>
-        <w:numPr>
-          <w:ilvl w:val="1"/>
-          <w:numId w:val="1"/>
-        </w:numPr>
-        <w:pBdr>
-          <w:top w:val="nil"/>
-          <w:left w:val="nil"/>
-          <w:bottom w:val="nil"/>
-          <w:right w:val="nil"/>
-          <w:between w:val="nil"/>
-        </w:pBdr>
-        <w:rPr>
-          <w:i/>
-          <w:color w:val="000000"/>
-        </w:rPr>
-      </w:pPr>
-      <w:r>
-        <w:rPr>
-          <w:i/>
-          <w:color w:val="000000"/>
-        </w:rPr>
-        <w:t>findBeschwerdeById(Number id): Beschwerde</w:t>
-      </w:r>
-    </w:p>
-    <w:p>
-      <w:pPr>
-        <w:pStyle w:val="Normal1"/>
-        <w:numPr>
-          <w:ilvl w:val="1"/>
-          <w:numId w:val="1"/>
-        </w:numPr>
-        <w:pBdr>
-          <w:top w:val="nil"/>
-          <w:left w:val="nil"/>
-          <w:bottom w:val="nil"/>
-          <w:right w:val="nil"/>
-          <w:between w:val="nil"/>
-        </w:pBdr>
-        <w:rPr>
-          <w:i/>
-          <w:color w:val="000000"/>
-        </w:rPr>
-      </w:pPr>
-      <w:r>
-        <w:rPr>
-          <w:i/>
-          <w:color w:val="000000"/>
-        </w:rPr>
-        <w:t>findBeschwerdeByTitleAndDescription(String text): Beschwerde[]</w:t>
-      </w:r>
-    </w:p>
-    <w:p>
-      <w:pPr>
-        <w:pStyle w:val="Normal1"/>
-        <w:numPr>
-          <w:ilvl w:val="1"/>
-          <w:numId w:val="1"/>
-        </w:numPr>
-        <w:pBdr>
-          <w:top w:val="nil"/>
-          <w:left w:val="nil"/>
-          <w:bottom w:val="nil"/>
-          <w:right w:val="nil"/>
-          <w:between w:val="nil"/>
-        </w:pBdr>
-        <w:rPr>
-          <w:i/>
-          <w:color w:val="000000"/>
-          <w:sz w:val="22"/>
-          <w:szCs w:val="22"/>
-        </w:rPr>
-      </w:pPr>
-      <w:r>
-        <w:rPr>
-          <w:i/>
-          <w:color w:val="000000"/>
-        </w:rPr>
-        <w:t>saveBeschwerde(Beschwerde beschwerde): void</w:t>
-      </w:r>
-    </w:p>
-    <w:p>
-      <w:pPr>
-        <w:pStyle w:val="Normal1"/>
-        <w:numPr>
-          <w:ilvl w:val="0"/>
-          <w:numId w:val="1"/>
-        </w:numPr>
-        <w:pBdr>
-          <w:top w:val="nil"/>
-          <w:left w:val="nil"/>
-          <w:bottom w:val="nil"/>
-          <w:right w:val="nil"/>
-          <w:between w:val="nil"/>
-        </w:pBdr>
-        <w:rPr>
-          <w:b/>
-          <w:color w:val="000000"/>
-        </w:rPr>
-      </w:pPr>
-      <w:r>
-        <w:rPr>
-          <w:b/>
-          <w:color w:val="000000"/>
-        </w:rPr>
-        <w:t>StatusRepository</w:t>
-      </w:r>
-    </w:p>
-    <w:p>
-      <w:pPr>
-        <w:pStyle w:val="Normal1"/>
-        <w:numPr>
-          <w:ilvl w:val="1"/>
-          <w:numId w:val="1"/>
-        </w:numPr>
-        <w:pBdr>
-          <w:top w:val="nil"/>
-          <w:left w:val="nil"/>
-          <w:bottom w:val="nil"/>
-          <w:right w:val="nil"/>
-          <w:between w:val="nil"/>
-        </w:pBdr>
-        <w:rPr>
-          <w:i/>
-          <w:color w:val="000000"/>
-        </w:rPr>
-      </w:pPr>
-      <w:r>
-        <w:rPr>
-          <w:i/>
-          <w:color w:val="000000"/>
-        </w:rPr>
-        <w:t>findCurrentStatus(Number beschwerdeId): string</w:t>
-      </w:r>
-    </w:p>
-    <w:p>
-      <w:pPr>
-        <w:pStyle w:val="Normal1"/>
-        <w:numPr>
-          <w:ilvl w:val="1"/>
-          <w:numId w:val="1"/>
-        </w:numPr>
-        <w:pBdr>
-          <w:top w:val="nil"/>
-          <w:left w:val="nil"/>
-          <w:bottom w:val="nil"/>
-          <w:right w:val="nil"/>
-          <w:between w:val="nil"/>
-        </w:pBdr>
-        <w:spacing w:after="240"/>
-        <w:rPr>
-          <w:i/>
-          <w:color w:val="000000"/>
-        </w:rPr>
-      </w:pPr>
-      <w:r>
-        <w:rPr>
-          <w:i/>
-          <w:color w:val="000000"/>
+          <w:lang w:val="en-US"/>
         </w:rPr>
         <w:t>updateStatus(Number beschwerdeId, String status): void</w:t>
       </w:r>

</xml_diff>